<commit_message>
added excel formula for information content
</commit_message>
<xml_diff>
--- a/Exam 2 Reference.docx
+++ b/Exam 2 Reference.docx
@@ -15,17 +15,33 @@
         </w:rPr>
         <w:t>Exam 2 Reference</w:t>
       </w:r>
+      <w:r>
+        <w:rPr>
+          <w:sz w:val="20"/>
+        </w:rPr>
+        <w:tab/>
+        <w:t>Keith G. Williams</w:t>
+      </w:r>
+      <w:r>
+        <w:rPr>
+          <w:sz w:val="20"/>
+        </w:rPr>
+        <w:tab/>
+        <w:t>800690755</w:t>
+      </w:r>
     </w:p>
     <w:p>
       <w:pPr>
         <w:spacing w:after="0" w:line="240" w:lineRule="auto"/>
         <w:rPr>
-          <w:sz w:val="20"/>
+          <w:rFonts w:ascii="Cambria Math" w:hAnsi="Cambria Math"/>
+          <w:sz w:val="28"/>
         </w:rPr>
       </w:pPr>
       <w:r>
         <w:rPr>
-          <w:sz w:val="20"/>
+          <w:rFonts w:ascii="Cambria Math" w:hAnsi="Cambria Math"/>
+          <w:sz w:val="28"/>
         </w:rPr>
         <w:t>ROC Curves</w:t>
       </w:r>
@@ -1468,12 +1484,14 @@
         <w:spacing w:after="0" w:line="240" w:lineRule="auto"/>
         <w:ind w:left="2160" w:hanging="2160"/>
         <w:rPr>
-          <w:sz w:val="20"/>
+          <w:rFonts w:ascii="Cambria Math" w:hAnsi="Cambria Math"/>
+          <w:sz w:val="28"/>
         </w:rPr>
       </w:pPr>
       <w:r>
         <w:rPr>
-          <w:sz w:val="20"/>
+          <w:rFonts w:ascii="Cambria Math" w:hAnsi="Cambria Math"/>
+          <w:sz w:val="28"/>
         </w:rPr>
         <w:t>Decision Tables</w:t>
       </w:r>
@@ -2529,12 +2547,14 @@
       <w:pPr>
         <w:spacing w:after="0" w:line="240" w:lineRule="auto"/>
         <w:rPr>
-          <w:sz w:val="20"/>
+          <w:rFonts w:ascii="Cambria Math" w:hAnsi="Cambria Math"/>
+          <w:sz w:val="28"/>
         </w:rPr>
       </w:pPr>
       <w:r>
         <w:rPr>
-          <w:sz w:val="20"/>
+          <w:rFonts w:ascii="Cambria Math" w:hAnsi="Cambria Math"/>
+          <w:sz w:val="28"/>
         </w:rPr>
         <w:lastRenderedPageBreak/>
         <w:t>Decision Trees</w:t>
@@ -4473,23 +4493,7 @@
           <w:rFonts w:eastAsiaTheme="minorEastAsia"/>
           <w:sz w:val="20"/>
         </w:rPr>
-        <w:t xml:space="preserve">  </w:t>
-      </w:r>
-      <w:proofErr w:type="gramStart"/>
-      <w:r>
-        <w:rPr>
-          <w:rFonts w:eastAsiaTheme="minorEastAsia"/>
-          <w:sz w:val="20"/>
-        </w:rPr>
-        <w:t>with</w:t>
-      </w:r>
-      <w:proofErr w:type="gramEnd"/>
-      <w:r>
-        <w:rPr>
-          <w:rFonts w:eastAsiaTheme="minorEastAsia"/>
-          <w:sz w:val="20"/>
-        </w:rPr>
-        <w:t xml:space="preserve"> </w:t>
+        <w:t xml:space="preserve">  with </w:t>
       </w:r>
       <w:r>
         <w:rPr>
@@ -4519,21 +4523,30 @@
           <w:rFonts w:eastAsiaTheme="minorEastAsia"/>
           <w:sz w:val="20"/>
         </w:rPr>
-        <w:t xml:space="preserve"> features</w:t>
-      </w:r>
+        <w:t xml:space="preserve"> features =CF/N * LOG(CF*N/(C*F</w:t>
+      </w:r>
+      <w:r>
+        <w:rPr>
+          <w:rFonts w:eastAsiaTheme="minorEastAsia"/>
+          <w:sz w:val="20"/>
+        </w:rPr>
+        <w:t>),2)</w:t>
+      </w:r>
+      <w:bookmarkStart w:id="0" w:name="_GoBack"/>
+      <w:bookmarkEnd w:id="0"/>
     </w:p>
     <w:p>
       <w:pPr>
         <w:spacing w:after="0" w:line="240" w:lineRule="auto"/>
         <w:rPr>
-          <w:rFonts w:eastAsiaTheme="minorEastAsia"/>
-          <w:sz w:val="20"/>
+          <w:rFonts w:ascii="Cambria Math" w:eastAsiaTheme="minorEastAsia" w:hAnsi="Cambria Math"/>
+          <w:sz w:val="28"/>
         </w:rPr>
       </w:pPr>
       <w:r>
         <w:rPr>
-          <w:rFonts w:eastAsiaTheme="minorEastAsia"/>
-          <w:sz w:val="20"/>
+          <w:rFonts w:ascii="Cambria Math" w:eastAsiaTheme="minorEastAsia" w:hAnsi="Cambria Math"/>
+          <w:sz w:val="28"/>
         </w:rPr>
         <w:t>Association Rule Mining</w:t>
       </w:r>
@@ -5849,8 +5862,6 @@
         </w:rPr>
         <w:t xml:space="preserve"> for each item</w:t>
       </w:r>
-      <w:bookmarkStart w:id="0" w:name="_GoBack"/>
-      <w:bookmarkEnd w:id="0"/>
     </w:p>
     <w:sectPr>
       <w:type w:val="continuous"/>
@@ -6514,6 +6525,36 @@
       <w:contextualSpacing/>
     </w:pPr>
   </w:style>
+  <w:style w:type="paragraph" w:styleId="BalloonText">
+    <w:name w:val="Balloon Text"/>
+    <w:basedOn w:val="Normal"/>
+    <w:link w:val="BalloonTextChar"/>
+    <w:uiPriority w:val="99"/>
+    <w:semiHidden/>
+    <w:unhideWhenUsed/>
+    <w:rsid w:val="00C93578"/>
+    <w:pPr>
+      <w:spacing w:after="0" w:line="240" w:lineRule="auto"/>
+    </w:pPr>
+    <w:rPr>
+      <w:rFonts w:ascii="Segoe UI" w:hAnsi="Segoe UI" w:cs="Segoe UI"/>
+      <w:sz w:val="18"/>
+      <w:szCs w:val="18"/>
+    </w:rPr>
+  </w:style>
+  <w:style w:type="character" w:customStyle="1" w:styleId="BalloonTextChar">
+    <w:name w:val="Balloon Text Char"/>
+    <w:basedOn w:val="DefaultParagraphFont"/>
+    <w:link w:val="BalloonText"/>
+    <w:uiPriority w:val="99"/>
+    <w:semiHidden/>
+    <w:rsid w:val="00C93578"/>
+    <w:rPr>
+      <w:rFonts w:ascii="Segoe UI" w:hAnsi="Segoe UI" w:cs="Segoe UI"/>
+      <w:sz w:val="18"/>
+      <w:szCs w:val="18"/>
+    </w:rPr>
+  </w:style>
 </w:styles>
 </file>
 

</xml_diff>